<commit_message>
Added UIManager to keep track of Game Object UI References to make transitions to screens with buttons easier
</commit_message>
<xml_diff>
--- a/Assets/Documentation/CS583F2020_2DGDD_Toscano_Jose.docx
+++ b/Assets/Documentation/CS583F2020_2DGDD_Toscano_Jose.docx
@@ -1662,7 +1662,6 @@
         </w:rPr>
         <w:t xml:space="preserve">Publisher: </w:t>
       </w:r>
-      <w:proofErr w:type="spellStart"/>
       <w:r>
         <w:rPr>
           <w:sz w:val="20"/>
@@ -1670,7 +1669,6 @@
         </w:rPr>
         <w:t>CMango</w:t>
       </w:r>
-      <w:proofErr w:type="spellEnd"/>
     </w:p>
     <w:p>
       <w:r>
@@ -2532,6 +2530,25 @@
     <w:p>
       <w:r>
         <w:tab/>
+      </w:r>
+      <w:r>
+        <w:t xml:space="preserve">Used </w:t>
+      </w:r>
+      <w:r>
+        <w:t>s</w:t>
+      </w:r>
+      <w:r>
+        <w:t xml:space="preserve">ome </w:t>
+      </w:r>
+      <w:r>
+        <w:t>p</w:t>
+      </w:r>
+      <w:bookmarkStart w:id="21" w:name="_GoBack"/>
+      <w:bookmarkEnd w:id="21"/>
+      <w:r>
+        <w:t xml:space="preserve">arts for the </w:t>
+      </w:r>
+      <w:r>
         <w:t>Character 2D Controller</w:t>
       </w:r>
     </w:p>
@@ -2555,30 +2572,7 @@
           <w:sz w:val="24"/>
           <w:szCs w:val="24"/>
         </w:rPr>
-        <w:t>(“</w:t>
-      </w:r>
-      <w:r>
-        <w:rPr>
-          <w:sz w:val="24"/>
-          <w:szCs w:val="24"/>
-        </w:rPr>
-        <w:t>Game Dev Basics: Let's make a 2D player controller in C</w:t>
-      </w:r>
-      <w:bookmarkStart w:id="21" w:name="_GoBack"/>
-      <w:bookmarkEnd w:id="21"/>
-      <w:r>
-        <w:rPr>
-          <w:sz w:val="24"/>
-          <w:szCs w:val="24"/>
-        </w:rPr>
-        <w:t># and Unity!</w:t>
-      </w:r>
-      <w:r>
-        <w:rPr>
-          <w:sz w:val="24"/>
-          <w:szCs w:val="24"/>
-        </w:rPr>
-        <w:t>”)</w:t>
+        <w:t>(“Game Dev Basics: Let's make a 2D player controller in C# and Unity!”)</w:t>
       </w:r>
     </w:p>
     <w:sectPr>

</xml_diff>

<commit_message>
Updated GDD with my final draft and messed with the UI look
</commit_message>
<xml_diff>
--- a/Assets/Documentation/CS583F2020_2DGDD_Toscano_Jose.docx
+++ b/Assets/Documentation/CS583F2020_2DGDD_Toscano_Jose.docx
@@ -3,47 +3,44 @@
 <w:document xmlns:wpc="http://schemas.microsoft.com/office/word/2010/wordprocessingCanvas" xmlns:cx="http://schemas.microsoft.com/office/drawing/2014/chartex" xmlns:cx1="http://schemas.microsoft.com/office/drawing/2015/9/8/chartex" xmlns:cx2="http://schemas.microsoft.com/office/drawing/2015/10/21/chartex" xmlns:cx3="http://schemas.microsoft.com/office/drawing/2016/5/9/chartex" xmlns:cx4="http://schemas.microsoft.com/office/drawing/2016/5/10/chartex" xmlns:cx5="http://schemas.microsoft.com/office/drawing/2016/5/11/chartex" xmlns:cx6="http://schemas.microsoft.com/office/drawing/2016/5/12/chartex" xmlns:cx7="http://schemas.microsoft.com/office/drawing/2016/5/13/chartex" xmlns:cx8="http://schemas.microsoft.com/office/drawing/2016/5/14/chartex" xmlns:mc="http://schemas.openxmlformats.org/markup-compatibility/2006" xmlns:aink="http://schemas.microsoft.com/office/drawing/2016/ink" xmlns:am3d="http://schemas.microsoft.com/office/drawing/2017/model3d" xmlns:o="urn:schemas-microsoft-com:office:office" xmlns:r="http://schemas.openxmlformats.org/officeDocument/2006/relationships" xmlns:m="http://schemas.openxmlformats.org/officeDocument/2006/math" xmlns:v="urn:schemas-microsoft-com:vml" xmlns:wp14="http://schemas.microsoft.com/office/word/2010/wordprocessingDrawing" xmlns:wp="http://schemas.openxmlformats.org/drawingml/2006/wordprocessingDrawing" xmlns:w10="urn:schemas-microsoft-com:office:word" xmlns:w="http://schemas.openxmlformats.org/wordprocessingml/2006/main" xmlns:w14="http://schemas.microsoft.com/office/word/2010/wordml" xmlns:w15="http://schemas.microsoft.com/office/word/2012/wordml" xmlns:w16cid="http://schemas.microsoft.com/office/word/2016/wordml/cid" xmlns:w16se="http://schemas.microsoft.com/office/word/2015/wordml/symex" xmlns:wpg="http://schemas.microsoft.com/office/word/2010/wordprocessingGroup" xmlns:wpi="http://schemas.microsoft.com/office/word/2010/wordprocessingInk" xmlns:wne="http://schemas.microsoft.com/office/word/2006/wordml" xmlns:wps="http://schemas.microsoft.com/office/word/2010/wordprocessingShape" mc:Ignorable="w14 w15 w16se w16cid wp14">
   <w:background w:color="FFFFFF"/>
   <w:body>
+    <w:p/>
     <w:p>
       <w:pPr>
         <w:jc w:val="center"/>
       </w:pPr>
+      <w:r>
+        <w:t xml:space="preserve">Loot </w:t>
+      </w:r>
+      <w:proofErr w:type="gramStart"/>
+      <w:r>
+        <w:t>The</w:t>
+      </w:r>
+      <w:proofErr w:type="gramEnd"/>
+      <w:r>
+        <w:t xml:space="preserve"> Fruits</w:t>
+      </w:r>
+      <w:r>
+        <w:t xml:space="preserve">: </w:t>
+      </w:r>
+      <w:r>
+        <w:t>Game Design Document (GDD)</w:t>
+      </w:r>
+      <w:r>
+        <w:t xml:space="preserve"> </w:t>
+      </w:r>
     </w:p>
     <w:p>
       <w:pPr>
         <w:jc w:val="center"/>
       </w:pPr>
-      <w:r>
-        <w:t>Loot The Fruits</w:t>
-      </w:r>
-      <w:r>
-        <w:t xml:space="preserve">: </w:t>
-      </w:r>
-      <w:r>
-        <w:t>Game Design Document (GDD)</w:t>
-      </w:r>
     </w:p>
     <w:p>
       <w:pPr>
         <w:jc w:val="center"/>
       </w:pPr>
-    </w:p>
-    <w:p>
-      <w:pPr>
-        <w:jc w:val="center"/>
-      </w:pPr>
-    </w:p>
-    <w:p>
-      <w:pPr>
-        <w:jc w:val="center"/>
-      </w:pPr>
-      <w:r>
-        <w:t>Your Game Logo</w:t>
-      </w:r>
-    </w:p>
-    <w:p>
-      <w:pPr>
-        <w:jc w:val="center"/>
-      </w:pPr>
+      <w:r>
+        <w:t>By Jose Toscano</w:t>
+      </w:r>
     </w:p>
     <w:p>
       <w:pPr>
@@ -145,7 +142,18 @@
           <w:sz w:val="20"/>
           <w:szCs w:val="20"/>
         </w:rPr>
-        <w:t>When life gives you kiwis, you got to find the rest of life’s fruits</w:t>
+        <w:t>When life gives you kiwis, you got to find the rest o</w:t>
+      </w:r>
+      <w:bookmarkStart w:id="0" w:name="_GoBack"/>
+      <w:bookmarkEnd w:id="0"/>
+      <w:r>
+        <w:rPr>
+          <w:b/>
+          <w:i/>
+          <w:sz w:val="20"/>
+          <w:szCs w:val="20"/>
+        </w:rPr>
+        <w:t>f life’s fruits</w:t>
       </w:r>
       <w:r>
         <w:rPr>
@@ -1573,8 +1581,8 @@
         <w:pStyle w:val="Heading1"/>
         <w:contextualSpacing w:val="0"/>
       </w:pPr>
-      <w:bookmarkStart w:id="0" w:name="_hxnvvkezaaea" w:colFirst="0" w:colLast="0"/>
-      <w:bookmarkEnd w:id="0"/>
+      <w:bookmarkStart w:id="1" w:name="_hxnvvkezaaea" w:colFirst="0" w:colLast="0"/>
+      <w:bookmarkEnd w:id="1"/>
       <w:r>
         <w:t>1 Game Overview</w:t>
       </w:r>
@@ -1662,6 +1670,7 @@
         </w:rPr>
         <w:t xml:space="preserve">Publisher: </w:t>
       </w:r>
+      <w:proofErr w:type="spellStart"/>
       <w:r>
         <w:rPr>
           <w:sz w:val="20"/>
@@ -1669,6 +1678,7 @@
         </w:rPr>
         <w:t>CMango</w:t>
       </w:r>
+      <w:proofErr w:type="spellEnd"/>
     </w:p>
     <w:p>
       <w:r>
@@ -1698,16 +1708,26 @@
         <w:t xml:space="preserve">Description: </w:t>
       </w:r>
       <w:r>
-        <w:t xml:space="preserve">Loot the Fruits is a side scroller platformer where </w:t>
-      </w:r>
-      <w:r>
-        <w:t>the main character (haven’t decided which character I want to use)</w:t>
-      </w:r>
-      <w:r>
-        <w:t xml:space="preserve"> is on a quest….</w:t>
-      </w:r>
-      <w:r>
-        <w:t>(Need to come up with a story)</w:t>
+        <w:t xml:space="preserve">Loot the Fruits is a side scroller platformer </w:t>
+      </w:r>
+      <w:r>
+        <w:t xml:space="preserve">game where the player plays as a Tiki masked man in search of fruits. While in his quest for fruits he must avoid deadly spikes and must deal with bird enemies who don’t want him getting his hands on their fruit. He can avoid the birds completely or in some cases where it is necessary, </w:t>
+      </w:r>
+      <w:proofErr w:type="spellStart"/>
+      <w:r>
+        <w:t>Goomba</w:t>
+      </w:r>
+      <w:proofErr w:type="spellEnd"/>
+      <w:r>
+        <w:t xml:space="preserve"> stomp them in order to jump </w:t>
+      </w:r>
+      <w:proofErr w:type="gramStart"/>
+      <w:r>
+        <w:t>off of</w:t>
+      </w:r>
+      <w:proofErr w:type="gramEnd"/>
+      <w:r>
+        <w:t xml:space="preserve"> them, killing them instantly. The player has 5 lives to get through all 3 locations where a different fruit is located.</w:t>
       </w:r>
     </w:p>
     <w:p>
@@ -1715,10 +1735,23 @@
         <w:pStyle w:val="Heading1"/>
         <w:contextualSpacing w:val="0"/>
       </w:pPr>
-      <w:bookmarkStart w:id="1" w:name="_95wmo5avc9o5" w:colFirst="0" w:colLast="0"/>
-      <w:bookmarkEnd w:id="1"/>
+      <w:bookmarkStart w:id="2" w:name="_95wmo5avc9o5" w:colFirst="0" w:colLast="0"/>
+      <w:bookmarkEnd w:id="2"/>
       <w:r>
         <w:t>2 High Concept</w:t>
+      </w:r>
+    </w:p>
+    <w:p>
+      <w:r>
+        <w:t xml:space="preserve">Loot the fruits sets the Player in a world with many bird enemies and spikes are in the way of the Tiki masked man to getting his fruits that the Player controls.  Jump over the spikes, and either avoid the bird or </w:t>
+      </w:r>
+      <w:proofErr w:type="spellStart"/>
+      <w:r>
+        <w:t>Goomba</w:t>
+      </w:r>
+      <w:proofErr w:type="spellEnd"/>
+      <w:r>
+        <w:t xml:space="preserve"> stomp them to get to the fruits. You get 5 lives.</w:t>
       </w:r>
     </w:p>
     <w:p>
@@ -1732,11 +1765,76 @@
     </w:p>
     <w:p>
       <w:pPr>
+        <w:pStyle w:val="ListParagraph"/>
+        <w:numPr>
+          <w:ilvl w:val="0"/>
+          <w:numId w:val="4"/>
+        </w:numPr>
+      </w:pPr>
+      <w:r>
+        <w:t>Using birds as platforms by stomping on them to get a jump</w:t>
+      </w:r>
+    </w:p>
+    <w:p>
+      <w:pPr>
+        <w:pStyle w:val="ListParagraph"/>
+        <w:numPr>
+          <w:ilvl w:val="0"/>
+          <w:numId w:val="4"/>
+        </w:numPr>
+      </w:pPr>
+      <w:r>
+        <w:t>The color of the bird dictates how it will move</w:t>
+      </w:r>
+    </w:p>
+    <w:p>
+      <w:pPr>
+        <w:pStyle w:val="ListParagraph"/>
+        <w:numPr>
+          <w:ilvl w:val="0"/>
+          <w:numId w:val="4"/>
+        </w:numPr>
+      </w:pPr>
+      <w:r>
+        <w:t>Easy</w:t>
+      </w:r>
+      <w:r>
+        <w:t xml:space="preserve"> to </w:t>
+      </w:r>
+      <w:r>
+        <w:t>learn the controls</w:t>
+      </w:r>
+      <w:r>
+        <w:t>, hard to beat the game</w:t>
+      </w:r>
+    </w:p>
+    <w:p>
+      <w:pPr>
         <w:pStyle w:val="Heading1"/>
         <w:contextualSpacing w:val="0"/>
       </w:pPr>
       <w:r>
         <w:t>4 Platform Minimum Requirements</w:t>
+      </w:r>
+    </w:p>
+    <w:p>
+      <w:r>
+        <w:t>Processor: Intel Core i3 3200 or equivalent</w:t>
+      </w:r>
+    </w:p>
+    <w:p>
+      <w:r>
+        <w:t>Ram: 4 GB DDR3</w:t>
+      </w:r>
+    </w:p>
+    <w:p>
+      <w:r>
+        <w:t>Graphics: Onboard Graphics with Pixel Shader 4 or above.</w:t>
+      </w:r>
+    </w:p>
+    <w:p>
+      <w:r>
+        <w:t>Resolution: 1280 X 720</w:t>
       </w:r>
     </w:p>
     <w:p>
@@ -1781,6 +1879,7 @@
         </w:numPr>
       </w:pPr>
       <w:r>
+        <w:lastRenderedPageBreak/>
         <w:t>Crash Bandicoot</w:t>
       </w:r>
     </w:p>
@@ -1791,6 +1890,11 @@
       </w:pPr>
       <w:r>
         <w:t>6 Synopsis</w:t>
+      </w:r>
+    </w:p>
+    <w:p>
+      <w:r>
+        <w:t>A hungry tiki masked man is in search of delicious fruit. In the way of his journey are birds and spikes so he must make his way by jumping over spikes and jumping over or on the birds to get to the fruit.</w:t>
       </w:r>
     </w:p>
     <w:p>
@@ -1814,37 +1918,15 @@
         <w:t xml:space="preserve">The goal is to collect </w:t>
       </w:r>
       <w:r>
-        <w:t>8 unique fruits in each level</w:t>
-      </w:r>
-      <w:r>
-        <w:t xml:space="preserve"> </w:t>
-      </w:r>
-      <w:r>
-        <w:t>(</w:t>
-      </w:r>
-      <w:r>
-        <w:t>5</w:t>
-      </w:r>
-      <w:r>
-        <w:t xml:space="preserve"> total levels)</w:t>
-      </w:r>
-      <w:r>
-        <w:t xml:space="preserve"> to move onto the next </w:t>
-      </w:r>
-      <w:r>
-        <w:t xml:space="preserve">level </w:t>
-      </w:r>
-      <w:r>
-        <w:t>while evading</w:t>
-      </w:r>
-      <w:r>
-        <w:t xml:space="preserve"> or stomping </w:t>
-      </w:r>
-      <w:r>
-        <w:t>on</w:t>
-      </w:r>
-      <w:r>
-        <w:t xml:space="preserve"> enemies.</w:t>
+        <w:t xml:space="preserve">a fruit in each </w:t>
+      </w:r>
+      <w:proofErr w:type="gramStart"/>
+      <w:r>
+        <w:t>level(</w:t>
+      </w:r>
+      <w:proofErr w:type="gramEnd"/>
+      <w:r>
+        <w:t>3 total) in order to win.</w:t>
       </w:r>
     </w:p>
     <w:p>
@@ -1853,8 +1935,22 @@
         <w:contextualSpacing w:val="0"/>
       </w:pPr>
       <w:r>
-        <w:lastRenderedPageBreak/>
         <w:t>8 Game Rules</w:t>
+      </w:r>
+    </w:p>
+    <w:p>
+      <w:r>
+        <w:t>You get 5 lives to beat the game</w:t>
+      </w:r>
+    </w:p>
+    <w:p>
+      <w:r>
+        <w:t>Spikes kill</w:t>
+      </w:r>
+    </w:p>
+    <w:p>
+      <w:r>
+        <w:t>Birds kill if you don’t jump on top of them</w:t>
       </w:r>
     </w:p>
     <w:p>
@@ -1867,6 +1963,16 @@
       </w:r>
     </w:p>
     <w:p>
+      <w:r>
+        <w:t>The structure of the game is once you start playing you start with 5 lives. Each time you are</w:t>
+      </w:r>
+    </w:p>
+    <w:p>
+      <w:r>
+        <w:t>hurt, you die and lose one life. Once you use up all your lives, it is game over and you can either try again or quit. Otherwise, if you get through all 3 levels before losing all your lives, you beat the game and can play again or quit the game.</w:t>
+      </w:r>
+    </w:p>
+    <w:p>
       <w:pPr>
         <w:pStyle w:val="Heading1"/>
         <w:contextualSpacing w:val="0"/>
@@ -1880,8 +1986,8 @@
         <w:pStyle w:val="Heading2"/>
         <w:contextualSpacing w:val="0"/>
       </w:pPr>
-      <w:bookmarkStart w:id="2" w:name="_18encflsw4ll" w:colFirst="0" w:colLast="0"/>
-      <w:bookmarkEnd w:id="2"/>
+      <w:bookmarkStart w:id="3" w:name="_18encflsw4ll" w:colFirst="0" w:colLast="0"/>
+      <w:bookmarkEnd w:id="3"/>
       <w:r>
         <w:t xml:space="preserve">10.1 </w:t>
       </w:r>
@@ -1891,12 +1997,27 @@
       </w:r>
     </w:p>
     <w:p>
+      <w:r>
+        <w:t>‘a’ - move left</w:t>
+      </w:r>
+    </w:p>
+    <w:p>
+      <w:r>
+        <w:t>‘d’ – move right</w:t>
+      </w:r>
+    </w:p>
+    <w:p>
+      <w:r>
+        <w:t>Space – jump</w:t>
+      </w:r>
+    </w:p>
+    <w:p>
       <w:pPr>
         <w:pStyle w:val="Heading2"/>
         <w:contextualSpacing w:val="0"/>
       </w:pPr>
-      <w:bookmarkStart w:id="3" w:name="_6iglspwhx24" w:colFirst="0" w:colLast="0"/>
-      <w:bookmarkEnd w:id="3"/>
+      <w:bookmarkStart w:id="4" w:name="_6iglspwhx24" w:colFirst="0" w:colLast="0"/>
+      <w:bookmarkEnd w:id="4"/>
       <w:r>
         <w:t xml:space="preserve">10.2 </w:t>
       </w:r>
@@ -1906,19 +2027,28 @@
       </w:r>
     </w:p>
     <w:p>
+      <w:r>
+        <w:t>The camera follows the player only by the player’s characters x position. The background is also following the player’s character’s position.</w:t>
+      </w:r>
+    </w:p>
+    <w:p>
       <w:pPr>
         <w:pStyle w:val="Heading3"/>
         <w:contextualSpacing w:val="0"/>
       </w:pPr>
-      <w:bookmarkStart w:id="4" w:name="_9qrxhnxti2t6" w:colFirst="0" w:colLast="0"/>
-      <w:bookmarkEnd w:id="4"/>
-      <w:r>
+      <w:bookmarkStart w:id="5" w:name="_9qrxhnxti2t6" w:colFirst="0" w:colLast="0"/>
+      <w:bookmarkEnd w:id="5"/>
+      <w:r>
+        <w:lastRenderedPageBreak/>
         <w:t>10.2.1 HUD</w:t>
       </w:r>
     </w:p>
     <w:p>
       <w:r>
-        <w:t>The heads-up display will contain the number of lives a player has left, as well which fruits they have collected.</w:t>
+        <w:t xml:space="preserve">The heads-up display will contain the number of lives a player has left, as </w:t>
+      </w:r>
+      <w:r>
+        <w:t>well as letting the player know which level they are on.</w:t>
       </w:r>
     </w:p>
     <w:p>
@@ -1926,11 +2056,151 @@
         <w:pStyle w:val="Heading3"/>
         <w:contextualSpacing w:val="0"/>
       </w:pPr>
-      <w:bookmarkStart w:id="5" w:name="_y8uv455gd9uu" w:colFirst="0" w:colLast="0"/>
-      <w:bookmarkEnd w:id="5"/>
-      <w:r>
-        <w:lastRenderedPageBreak/>
+      <w:bookmarkStart w:id="6" w:name="_y8uv455gd9uu" w:colFirst="0" w:colLast="0"/>
+      <w:bookmarkEnd w:id="6"/>
+      <w:r>
         <w:t>10.2.2 Maps</w:t>
+      </w:r>
+    </w:p>
+    <w:p>
+      <w:r>
+        <w:t>Level 1</w:t>
+      </w:r>
+    </w:p>
+    <w:p>
+      <w:r>
+        <w:rPr>
+          <w:noProof/>
+        </w:rPr>
+        <w:drawing>
+          <wp:inline distT="0" distB="0" distL="0" distR="0" wp14:anchorId="16DB3B5D" wp14:editId="65B5D2DA">
+            <wp:extent cx="5943600" cy="1814830"/>
+            <wp:effectExtent l="0" t="0" r="0" b="0"/>
+            <wp:docPr id="3" name="Picture 3"/>
+            <wp:cNvGraphicFramePr>
+              <a:graphicFrameLocks xmlns:a="http://schemas.openxmlformats.org/drawingml/2006/main" noChangeAspect="1"/>
+            </wp:cNvGraphicFramePr>
+            <a:graphic xmlns:a="http://schemas.openxmlformats.org/drawingml/2006/main">
+              <a:graphicData uri="http://schemas.openxmlformats.org/drawingml/2006/picture">
+                <pic:pic xmlns:pic="http://schemas.openxmlformats.org/drawingml/2006/picture">
+                  <pic:nvPicPr>
+                    <pic:cNvPr id="1" name=""/>
+                    <pic:cNvPicPr/>
+                  </pic:nvPicPr>
+                  <pic:blipFill>
+                    <a:blip r:embed="rId46"/>
+                    <a:stretch>
+                      <a:fillRect/>
+                    </a:stretch>
+                  </pic:blipFill>
+                  <pic:spPr>
+                    <a:xfrm>
+                      <a:off x="0" y="0"/>
+                      <a:ext cx="5943600" cy="1814830"/>
+                    </a:xfrm>
+                    <a:prstGeom prst="rect">
+                      <a:avLst/>
+                    </a:prstGeom>
+                  </pic:spPr>
+                </pic:pic>
+              </a:graphicData>
+            </a:graphic>
+          </wp:inline>
+        </w:drawing>
+      </w:r>
+    </w:p>
+    <w:p>
+      <w:r>
+        <w:t>Level 2</w:t>
+      </w:r>
+    </w:p>
+    <w:p>
+      <w:r>
+        <w:rPr>
+          <w:noProof/>
+        </w:rPr>
+        <w:drawing>
+          <wp:inline distT="0" distB="0" distL="0" distR="0" wp14:anchorId="3CD13722" wp14:editId="31E7A0B1">
+            <wp:extent cx="5943600" cy="1732915"/>
+            <wp:effectExtent l="0" t="0" r="0" b="635"/>
+            <wp:docPr id="1" name="Picture 1"/>
+            <wp:cNvGraphicFramePr>
+              <a:graphicFrameLocks xmlns:a="http://schemas.openxmlformats.org/drawingml/2006/main" noChangeAspect="1"/>
+            </wp:cNvGraphicFramePr>
+            <a:graphic xmlns:a="http://schemas.openxmlformats.org/drawingml/2006/main">
+              <a:graphicData uri="http://schemas.openxmlformats.org/drawingml/2006/picture">
+                <pic:pic xmlns:pic="http://schemas.openxmlformats.org/drawingml/2006/picture">
+                  <pic:nvPicPr>
+                    <pic:cNvPr id="1" name=""/>
+                    <pic:cNvPicPr/>
+                  </pic:nvPicPr>
+                  <pic:blipFill>
+                    <a:blip r:embed="rId47"/>
+                    <a:stretch>
+                      <a:fillRect/>
+                    </a:stretch>
+                  </pic:blipFill>
+                  <pic:spPr>
+                    <a:xfrm>
+                      <a:off x="0" y="0"/>
+                      <a:ext cx="5943600" cy="1732915"/>
+                    </a:xfrm>
+                    <a:prstGeom prst="rect">
+                      <a:avLst/>
+                    </a:prstGeom>
+                  </pic:spPr>
+                </pic:pic>
+              </a:graphicData>
+            </a:graphic>
+          </wp:inline>
+        </w:drawing>
+      </w:r>
+    </w:p>
+    <w:p>
+      <w:r>
+        <w:t>Level 3</w:t>
+      </w:r>
+    </w:p>
+    <w:p>
+      <w:r>
+        <w:rPr>
+          <w:noProof/>
+        </w:rPr>
+        <w:drawing>
+          <wp:inline distT="0" distB="0" distL="0" distR="0" wp14:anchorId="2A2DA9F7" wp14:editId="6F387CD6">
+            <wp:extent cx="5943600" cy="1318895"/>
+            <wp:effectExtent l="0" t="0" r="0" b="0"/>
+            <wp:docPr id="4" name="Picture 4"/>
+            <wp:cNvGraphicFramePr>
+              <a:graphicFrameLocks xmlns:a="http://schemas.openxmlformats.org/drawingml/2006/main" noChangeAspect="1"/>
+            </wp:cNvGraphicFramePr>
+            <a:graphic xmlns:a="http://schemas.openxmlformats.org/drawingml/2006/main">
+              <a:graphicData uri="http://schemas.openxmlformats.org/drawingml/2006/picture">
+                <pic:pic xmlns:pic="http://schemas.openxmlformats.org/drawingml/2006/picture">
+                  <pic:nvPicPr>
+                    <pic:cNvPr id="1" name=""/>
+                    <pic:cNvPicPr/>
+                  </pic:nvPicPr>
+                  <pic:blipFill>
+                    <a:blip r:embed="rId48"/>
+                    <a:stretch>
+                      <a:fillRect/>
+                    </a:stretch>
+                  </pic:blipFill>
+                  <pic:spPr>
+                    <a:xfrm>
+                      <a:off x="0" y="0"/>
+                      <a:ext cx="5943600" cy="1318895"/>
+                    </a:xfrm>
+                    <a:prstGeom prst="rect">
+                      <a:avLst/>
+                    </a:prstGeom>
+                  </pic:spPr>
+                </pic:pic>
+              </a:graphicData>
+            </a:graphic>
+          </wp:inline>
+        </w:drawing>
       </w:r>
     </w:p>
     <w:p>
@@ -1939,6 +2209,7 @@
         <w:contextualSpacing w:val="0"/>
       </w:pPr>
       <w:r>
+        <w:lastRenderedPageBreak/>
         <w:t>11 Players</w:t>
       </w:r>
     </w:p>
@@ -1956,6 +2227,69 @@
       </w:r>
     </w:p>
     <w:p>
+      <w:r>
+        <w:rPr>
+          <w:noProof/>
+        </w:rPr>
+        <w:drawing>
+          <wp:inline distT="0" distB="0" distL="0" distR="0" wp14:anchorId="0F8F6798" wp14:editId="2D3586F3">
+            <wp:extent cx="1135380" cy="946150"/>
+            <wp:effectExtent l="0" t="0" r="0" b="6350"/>
+            <wp:docPr id="6" name="Picture 6"/>
+            <wp:cNvGraphicFramePr>
+              <a:graphicFrameLocks xmlns:a="http://schemas.openxmlformats.org/drawingml/2006/main" noChangeAspect="1"/>
+            </wp:cNvGraphicFramePr>
+            <a:graphic xmlns:a="http://schemas.openxmlformats.org/drawingml/2006/main">
+              <a:graphicData uri="http://schemas.openxmlformats.org/drawingml/2006/picture">
+                <pic:pic xmlns:pic="http://schemas.openxmlformats.org/drawingml/2006/picture">
+                  <pic:nvPicPr>
+                    <pic:cNvPr id="0" name="Picture 1"/>
+                    <pic:cNvPicPr>
+                      <a:picLocks noChangeAspect="1" noChangeArrowheads="1"/>
+                    </pic:cNvPicPr>
+                  </pic:nvPicPr>
+                  <pic:blipFill rotWithShape="1">
+                    <a:blip r:embed="rId49">
+                      <a:extLst>
+                        <a:ext uri="{28A0092B-C50C-407E-A947-70E740481C1C}">
+                          <a14:useLocalDpi xmlns:a14="http://schemas.microsoft.com/office/drawing/2010/main" val="0"/>
+                        </a:ext>
+                      </a:extLst>
+                    </a:blip>
+                    <a:srcRect l="-926" r="89814"/>
+                    <a:stretch/>
+                  </pic:blipFill>
+                  <pic:spPr bwMode="auto">
+                    <a:xfrm>
+                      <a:off x="0" y="0"/>
+                      <a:ext cx="1135380" cy="946150"/>
+                    </a:xfrm>
+                    <a:prstGeom prst="rect">
+                      <a:avLst/>
+                    </a:prstGeom>
+                    <a:noFill/>
+                    <a:ln>
+                      <a:noFill/>
+                    </a:ln>
+                    <a:extLst>
+                      <a:ext uri="{53640926-AAD7-44D8-BBD7-CCE9431645EC}">
+                        <a14:shadowObscured xmlns:a14="http://schemas.microsoft.com/office/drawing/2010/main"/>
+                      </a:ext>
+                    </a:extLst>
+                  </pic:spPr>
+                </pic:pic>
+              </a:graphicData>
+            </a:graphic>
+          </wp:inline>
+        </w:drawing>
+      </w:r>
+    </w:p>
+    <w:p>
+      <w:r>
+        <w:t>The player’s character, our hungry tiki masked man.</w:t>
+      </w:r>
+    </w:p>
+    <w:p>
       <w:pPr>
         <w:pStyle w:val="Heading2"/>
         <w:contextualSpacing w:val="0"/>
@@ -1969,6 +2303,34 @@
       </w:r>
     </w:p>
     <w:p>
+      <w:r>
+        <w:t>Speed:</w:t>
+      </w:r>
+      <w:r>
+        <w:t xml:space="preserve"> 5f</w:t>
+      </w:r>
+    </w:p>
+    <w:p>
+      <w:r>
+        <w:t>Jump Force: 5f</w:t>
+      </w:r>
+    </w:p>
+    <w:p>
+      <w:r>
+        <w:t>Max Lives: 5</w:t>
+      </w:r>
+    </w:p>
+    <w:p>
+      <w:r>
+        <w:t>Attack Damage: Jumping on birds is one hit kill</w:t>
+      </w:r>
+    </w:p>
+    <w:p>
+      <w:r>
+        <w:t>Condition for attack: Must jump on top of bird</w:t>
+      </w:r>
+    </w:p>
+    <w:p>
       <w:pPr>
         <w:pStyle w:val="Heading2"/>
         <w:contextualSpacing w:val="0"/>
@@ -1982,12 +2344,72 @@
       </w:r>
     </w:p>
     <w:p>
+      <w:r>
+        <w:t>Idle: The idle state is</w:t>
+      </w:r>
+      <w:r>
+        <w:t xml:space="preserve"> a sprite animation</w:t>
+      </w:r>
+      <w:r>
+        <w:t xml:space="preserve"> where the Player stands in place bobbing up and down.</w:t>
+      </w:r>
+    </w:p>
+    <w:p>
+      <w:r>
+        <w:t xml:space="preserve">Move: The movement animation is a </w:t>
+      </w:r>
+      <w:r>
+        <w:t>sprite animation</w:t>
+      </w:r>
+      <w:r>
+        <w:t xml:space="preserve"> where the player runs and is triggered</w:t>
+      </w:r>
+    </w:p>
+    <w:p>
+      <w:r>
+        <w:t>when the player is moving left or right and is on the ground.</w:t>
+      </w:r>
+    </w:p>
+    <w:p>
+      <w:r>
+        <w:t xml:space="preserve">Respawn: The respawn is a </w:t>
+      </w:r>
+      <w:r>
+        <w:t>sprite</w:t>
+      </w:r>
+      <w:r>
+        <w:t xml:space="preserve"> animation that happens when a level is loaded or the player loses a life and still has lives remaining</w:t>
+      </w:r>
+      <w:r>
+        <w:t xml:space="preserve"> which then reloads the level, playing that animation</w:t>
+      </w:r>
+      <w:r>
+        <w:t>.</w:t>
+      </w:r>
+    </w:p>
+    <w:p>
+      <w:r>
+        <w:t xml:space="preserve">Jump: The jumping animation is a </w:t>
+      </w:r>
+      <w:r>
+        <w:t>sprite</w:t>
+      </w:r>
+      <w:r>
+        <w:t xml:space="preserve"> animation where the player jumps and is triggered</w:t>
+      </w:r>
+    </w:p>
+    <w:p>
+      <w:r>
+        <w:t>when the player is on the ground and hit the jump key.</w:t>
+      </w:r>
+    </w:p>
+    <w:p>
       <w:pPr>
         <w:pStyle w:val="Heading2"/>
         <w:contextualSpacing w:val="0"/>
       </w:pPr>
-      <w:bookmarkStart w:id="6" w:name="_oqjxh9cj4ynb" w:colFirst="0" w:colLast="0"/>
-      <w:bookmarkEnd w:id="6"/>
+      <w:bookmarkStart w:id="7" w:name="_oqjxh9cj4ynb" w:colFirst="0" w:colLast="0"/>
+      <w:bookmarkEnd w:id="7"/>
       <w:r>
         <w:t xml:space="preserve">11.4 </w:t>
       </w:r>
@@ -1997,6 +2419,11 @@
       </w:r>
     </w:p>
     <w:p>
+      <w:r>
+        <w:t>The players jumping ability is a weapon as it is strong enough to kill giant birds but must land on top of them.</w:t>
+      </w:r>
+    </w:p>
+    <w:p>
       <w:pPr>
         <w:pStyle w:val="Heading1"/>
         <w:contextualSpacing w:val="0"/>
@@ -2006,12 +2433,79 @@
       </w:r>
     </w:p>
     <w:p>
+      <w:r>
+        <w:rPr>
+          <w:noProof/>
+        </w:rPr>
+        <w:drawing>
+          <wp:inline distT="0" distB="0" distL="0" distR="0" wp14:anchorId="487F90C9" wp14:editId="60E25705">
+            <wp:extent cx="1135380" cy="946150"/>
+            <wp:effectExtent l="0" t="0" r="0" b="6350"/>
+            <wp:docPr id="7" name="Picture 7"/>
+            <wp:cNvGraphicFramePr>
+              <a:graphicFrameLocks xmlns:a="http://schemas.openxmlformats.org/drawingml/2006/main" noChangeAspect="1"/>
+            </wp:cNvGraphicFramePr>
+            <a:graphic xmlns:a="http://schemas.openxmlformats.org/drawingml/2006/main">
+              <a:graphicData uri="http://schemas.openxmlformats.org/drawingml/2006/picture">
+                <pic:pic xmlns:pic="http://schemas.openxmlformats.org/drawingml/2006/picture">
+                  <pic:nvPicPr>
+                    <pic:cNvPr id="0" name="Picture 1"/>
+                    <pic:cNvPicPr>
+                      <a:picLocks noChangeAspect="1" noChangeArrowheads="1"/>
+                    </pic:cNvPicPr>
+                  </pic:nvPicPr>
+                  <pic:blipFill rotWithShape="1">
+                    <a:blip r:embed="rId49">
+                      <a:extLst>
+                        <a:ext uri="{28A0092B-C50C-407E-A947-70E740481C1C}">
+                          <a14:useLocalDpi xmlns:a14="http://schemas.microsoft.com/office/drawing/2010/main" val="0"/>
+                        </a:ext>
+                      </a:extLst>
+                    </a:blip>
+                    <a:srcRect l="-926" r="89814"/>
+                    <a:stretch/>
+                  </pic:blipFill>
+                  <pic:spPr bwMode="auto">
+                    <a:xfrm>
+                      <a:off x="0" y="0"/>
+                      <a:ext cx="1135380" cy="946150"/>
+                    </a:xfrm>
+                    <a:prstGeom prst="rect">
+                      <a:avLst/>
+                    </a:prstGeom>
+                    <a:noFill/>
+                    <a:ln>
+                      <a:noFill/>
+                    </a:ln>
+                    <a:extLst>
+                      <a:ext uri="{53640926-AAD7-44D8-BBD7-CCE9431645EC}">
+                        <a14:shadowObscured xmlns:a14="http://schemas.microsoft.com/office/drawing/2010/main"/>
+                      </a:ext>
+                    </a:extLst>
+                  </pic:spPr>
+                </pic:pic>
+              </a:graphicData>
+            </a:graphic>
+          </wp:inline>
+        </w:drawing>
+      </w:r>
+      <w:r>
+        <w:t xml:space="preserve"> Only one. The hungry tiki masked man.</w:t>
+      </w:r>
+    </w:p>
+    <w:p>
       <w:pPr>
         <w:pStyle w:val="Heading1"/>
         <w:contextualSpacing w:val="0"/>
       </w:pPr>
       <w:r>
+        <w:lastRenderedPageBreak/>
         <w:t>13 NPC</w:t>
+      </w:r>
+    </w:p>
+    <w:p>
+      <w:r>
+        <w:t>n/a</w:t>
       </w:r>
     </w:p>
     <w:p>
@@ -2019,8 +2513,8 @@
         <w:pStyle w:val="Heading2"/>
         <w:contextualSpacing w:val="0"/>
       </w:pPr>
-      <w:bookmarkStart w:id="7" w:name="_vzij6dl7txjp" w:colFirst="0" w:colLast="0"/>
-      <w:bookmarkEnd w:id="7"/>
+      <w:bookmarkStart w:id="8" w:name="_vzij6dl7txjp" w:colFirst="0" w:colLast="0"/>
+      <w:bookmarkEnd w:id="8"/>
       <w:r>
         <w:t xml:space="preserve">13.1 </w:t>
       </w:r>
@@ -2030,6 +2524,157 @@
       </w:r>
     </w:p>
     <w:p>
+      <w:r>
+        <w:rPr>
+          <w:noProof/>
+        </w:rPr>
+        <w:drawing>
+          <wp:inline distT="0" distB="0" distL="0" distR="0" wp14:anchorId="21DF6B0F" wp14:editId="131AE7CF">
+            <wp:extent cx="807790" cy="746825"/>
+            <wp:effectExtent l="0" t="0" r="0" b="0"/>
+            <wp:docPr id="8" name="Picture 8"/>
+            <wp:cNvGraphicFramePr>
+              <a:graphicFrameLocks xmlns:a="http://schemas.openxmlformats.org/drawingml/2006/main" noChangeAspect="1"/>
+            </wp:cNvGraphicFramePr>
+            <a:graphic xmlns:a="http://schemas.openxmlformats.org/drawingml/2006/main">
+              <a:graphicData uri="http://schemas.openxmlformats.org/drawingml/2006/picture">
+                <pic:pic xmlns:pic="http://schemas.openxmlformats.org/drawingml/2006/picture">
+                  <pic:nvPicPr>
+                    <pic:cNvPr id="1" name=""/>
+                    <pic:cNvPicPr/>
+                  </pic:nvPicPr>
+                  <pic:blipFill>
+                    <a:blip r:embed="rId50"/>
+                    <a:stretch>
+                      <a:fillRect/>
+                    </a:stretch>
+                  </pic:blipFill>
+                  <pic:spPr>
+                    <a:xfrm>
+                      <a:off x="0" y="0"/>
+                      <a:ext cx="807790" cy="746825"/>
+                    </a:xfrm>
+                    <a:prstGeom prst="rect">
+                      <a:avLst/>
+                    </a:prstGeom>
+                  </pic:spPr>
+                </pic:pic>
+              </a:graphicData>
+            </a:graphic>
+          </wp:inline>
+        </w:drawing>
+      </w:r>
+    </w:p>
+    <w:p>
+      <w:r>
+        <w:t>Giant blue bird</w:t>
+      </w:r>
+    </w:p>
+    <w:p>
+      <w:r>
+        <w:t>Speed – 1.5f</w:t>
+      </w:r>
+    </w:p>
+    <w:p>
+      <w:r>
+        <w:rPr>
+          <w:noProof/>
+        </w:rPr>
+        <w:drawing>
+          <wp:inline distT="0" distB="0" distL="0" distR="0" wp14:anchorId="790389F4" wp14:editId="17D05698">
+            <wp:extent cx="845893" cy="609653"/>
+            <wp:effectExtent l="0" t="0" r="0" b="0"/>
+            <wp:docPr id="10" name="Picture 10"/>
+            <wp:cNvGraphicFramePr>
+              <a:graphicFrameLocks xmlns:a="http://schemas.openxmlformats.org/drawingml/2006/main" noChangeAspect="1"/>
+            </wp:cNvGraphicFramePr>
+            <a:graphic xmlns:a="http://schemas.openxmlformats.org/drawingml/2006/main">
+              <a:graphicData uri="http://schemas.openxmlformats.org/drawingml/2006/picture">
+                <pic:pic xmlns:pic="http://schemas.openxmlformats.org/drawingml/2006/picture">
+                  <pic:nvPicPr>
+                    <pic:cNvPr id="1" name=""/>
+                    <pic:cNvPicPr/>
+                  </pic:nvPicPr>
+                  <pic:blipFill>
+                    <a:blip r:embed="rId51"/>
+                    <a:stretch>
+                      <a:fillRect/>
+                    </a:stretch>
+                  </pic:blipFill>
+                  <pic:spPr>
+                    <a:xfrm>
+                      <a:off x="0" y="0"/>
+                      <a:ext cx="845893" cy="609653"/>
+                    </a:xfrm>
+                    <a:prstGeom prst="rect">
+                      <a:avLst/>
+                    </a:prstGeom>
+                  </pic:spPr>
+                </pic:pic>
+              </a:graphicData>
+            </a:graphic>
+          </wp:inline>
+        </w:drawing>
+      </w:r>
+    </w:p>
+    <w:p>
+      <w:r>
+        <w:t>Giant green bird</w:t>
+      </w:r>
+    </w:p>
+    <w:p>
+      <w:r>
+        <w:t>Speed – 1.5f</w:t>
+      </w:r>
+    </w:p>
+    <w:p>
+      <w:r>
+        <w:rPr>
+          <w:noProof/>
+        </w:rPr>
+        <w:drawing>
+          <wp:inline distT="0" distB="0" distL="0" distR="0" wp14:anchorId="757829E5" wp14:editId="1DEC39FE">
+            <wp:extent cx="716342" cy="731583"/>
+            <wp:effectExtent l="0" t="0" r="7620" b="0"/>
+            <wp:docPr id="11" name="Picture 11"/>
+            <wp:cNvGraphicFramePr>
+              <a:graphicFrameLocks xmlns:a="http://schemas.openxmlformats.org/drawingml/2006/main" noChangeAspect="1"/>
+            </wp:cNvGraphicFramePr>
+            <a:graphic xmlns:a="http://schemas.openxmlformats.org/drawingml/2006/main">
+              <a:graphicData uri="http://schemas.openxmlformats.org/drawingml/2006/picture">
+                <pic:pic xmlns:pic="http://schemas.openxmlformats.org/drawingml/2006/picture">
+                  <pic:nvPicPr>
+                    <pic:cNvPr id="1" name=""/>
+                    <pic:cNvPicPr/>
+                  </pic:nvPicPr>
+                  <pic:blipFill>
+                    <a:blip r:embed="rId52"/>
+                    <a:stretch>
+                      <a:fillRect/>
+                    </a:stretch>
+                  </pic:blipFill>
+                  <pic:spPr>
+                    <a:xfrm>
+                      <a:off x="0" y="0"/>
+                      <a:ext cx="716342" cy="731583"/>
+                    </a:xfrm>
+                    <a:prstGeom prst="rect">
+                      <a:avLst/>
+                    </a:prstGeom>
+                  </pic:spPr>
+                </pic:pic>
+              </a:graphicData>
+            </a:graphic>
+          </wp:inline>
+        </w:drawing>
+      </w:r>
+    </w:p>
+    <w:p>
+      <w:r>
+        <w:t>Spikes</w:t>
+      </w:r>
+    </w:p>
+    <w:p>
       <w:pPr>
         <w:pStyle w:val="Heading3"/>
         <w:contextualSpacing w:val="0"/>
@@ -2039,14 +2684,93 @@
       </w:r>
     </w:p>
     <w:p>
+      <w:r>
+        <w:t>Giant blue bird:</w:t>
+      </w:r>
+    </w:p>
+    <w:p>
+      <w:r>
+        <w:t xml:space="preserve">Flying </w:t>
+      </w:r>
+      <w:r>
+        <w:t>–</w:t>
+      </w:r>
+      <w:r>
+        <w:t xml:space="preserve"> </w:t>
+      </w:r>
+      <w:r>
+        <w:t>The default state which uses sprite animation</w:t>
+      </w:r>
+      <w:r>
+        <w:t xml:space="preserve"> where the bird flies up and down</w:t>
+      </w:r>
+    </w:p>
+    <w:p>
+      <w:r>
+        <w:t>Giant green bird:</w:t>
+      </w:r>
+    </w:p>
+    <w:p>
+      <w:r>
+        <w:t>Flying - The default state which uses sprite animation where the bird flies left and right</w:t>
+      </w:r>
+    </w:p>
+    <w:p>
+      <w:r>
+        <w:t>Both birds:</w:t>
+      </w:r>
+    </w:p>
+    <w:p>
+      <w:r>
+        <w:t>Death – The death state which uses sprite animation happens when the player lands on top</w:t>
+      </w:r>
+    </w:p>
+    <w:p>
+      <w:r>
+        <w:t>of the bird which turns the bird completely white to simulate a deletion from the world before</w:t>
+      </w:r>
+    </w:p>
+    <w:p>
+      <w:r>
+        <w:t>they disappear completely.</w:t>
+      </w:r>
+    </w:p>
+    <w:p>
+      <w:r>
+        <w:t>Spikes – Do not have any state other than being still.</w:t>
+      </w:r>
+    </w:p>
+    <w:p/>
+    <w:p>
       <w:pPr>
         <w:pStyle w:val="Heading3"/>
         <w:contextualSpacing w:val="0"/>
       </w:pPr>
-      <w:bookmarkStart w:id="8" w:name="_us2dbwzdseht" w:colFirst="0" w:colLast="0"/>
-      <w:bookmarkEnd w:id="8"/>
+      <w:bookmarkStart w:id="9" w:name="_us2dbwzdseht" w:colFirst="0" w:colLast="0"/>
+      <w:bookmarkEnd w:id="9"/>
       <w:r>
         <w:t>13.1.2 Enemy Spawn Points</w:t>
+      </w:r>
+    </w:p>
+    <w:p>
+      <w:r>
+        <w:t xml:space="preserve">In level 1 </w:t>
+      </w:r>
+      <w:r>
+        <w:t>t</w:t>
+      </w:r>
+      <w:r>
+        <w:t>here are 2 birds at the beginning of the level, 8 spikes in the beginning and 2 spikes towards the end.</w:t>
+      </w:r>
+    </w:p>
+    <w:p>
+      <w:r>
+        <w:t>In level 2 there is one bird and 4 spikes in the beginning, 10 spikes and 1 bird in the middle, and 2 birds at the end.</w:t>
+      </w:r>
+    </w:p>
+    <w:p>
+      <w:r>
+        <w:t>In level 3 there are 3 birds in the beginning, one bird in the middle, and 3 birds and 16 spikes at the end.</w:t>
       </w:r>
     </w:p>
     <w:p>
@@ -2054,9 +2778,10 @@
         <w:pStyle w:val="Heading2"/>
         <w:contextualSpacing w:val="0"/>
       </w:pPr>
-      <w:bookmarkStart w:id="9" w:name="_2fsh193khuju" w:colFirst="0" w:colLast="0"/>
-      <w:bookmarkEnd w:id="9"/>
-      <w:r>
+      <w:bookmarkStart w:id="10" w:name="_2fsh193khuju" w:colFirst="0" w:colLast="0"/>
+      <w:bookmarkEnd w:id="10"/>
+      <w:r>
+        <w:lastRenderedPageBreak/>
         <w:t xml:space="preserve">13.2 </w:t>
       </w:r>
       <w:r>
@@ -2065,14 +2790,24 @@
       </w:r>
     </w:p>
     <w:p>
+      <w:r>
+        <w:t>N/A</w:t>
+      </w:r>
+    </w:p>
+    <w:p>
       <w:pPr>
         <w:pStyle w:val="Heading3"/>
         <w:contextualSpacing w:val="0"/>
       </w:pPr>
-      <w:bookmarkStart w:id="10" w:name="_y4cibd33h4ix" w:colFirst="0" w:colLast="0"/>
-      <w:bookmarkEnd w:id="10"/>
+      <w:bookmarkStart w:id="11" w:name="_y4cibd33h4ix" w:colFirst="0" w:colLast="0"/>
+      <w:bookmarkEnd w:id="11"/>
       <w:r>
         <w:t>13.2.1 Ally States</w:t>
+      </w:r>
+    </w:p>
+    <w:p>
+      <w:r>
+        <w:t>N/A</w:t>
       </w:r>
     </w:p>
     <w:p>
@@ -2080,10 +2815,15 @@
         <w:pStyle w:val="Heading3"/>
         <w:contextualSpacing w:val="0"/>
       </w:pPr>
-      <w:bookmarkStart w:id="11" w:name="_pypm1zz3tw68" w:colFirst="0" w:colLast="0"/>
-      <w:bookmarkEnd w:id="11"/>
+      <w:bookmarkStart w:id="12" w:name="_pypm1zz3tw68" w:colFirst="0" w:colLast="0"/>
+      <w:bookmarkEnd w:id="12"/>
       <w:r>
         <w:t>13.2.2 Ally Spawn Points</w:t>
+      </w:r>
+    </w:p>
+    <w:p>
+      <w:r>
+        <w:t>N/A</w:t>
       </w:r>
     </w:p>
     <w:p>
@@ -2100,8 +2840,8 @@
         <w:pStyle w:val="Heading2"/>
         <w:contextualSpacing w:val="0"/>
       </w:pPr>
-      <w:bookmarkStart w:id="12" w:name="_pa31hvmk429q" w:colFirst="0" w:colLast="0"/>
-      <w:bookmarkEnd w:id="12"/>
+      <w:bookmarkStart w:id="13" w:name="_pa31hvmk429q" w:colFirst="0" w:colLast="0"/>
+      <w:bookmarkEnd w:id="13"/>
       <w:r>
         <w:t xml:space="preserve">14.1 </w:t>
       </w:r>
@@ -2111,14 +2851,27 @@
       </w:r>
     </w:p>
     <w:p>
+      <w:r>
+        <w:t xml:space="preserve">The first level is in sand covered with pink moss with a yellow background. </w:t>
+      </w:r>
+      <w:r>
+        <w:t xml:space="preserve">The second level is in the plains with a green background. </w:t>
+      </w:r>
+      <w:r>
+        <w:t>The third level is in a muddy area with bricks on top with giant holes in some spots with a blue background.</w:t>
+      </w:r>
+      <w:r>
+        <w:t xml:space="preserve"> All three settings are littered with spikes in spots.</w:t>
+      </w:r>
+    </w:p>
+    <w:p>
       <w:pPr>
         <w:pStyle w:val="Heading2"/>
         <w:contextualSpacing w:val="0"/>
       </w:pPr>
-      <w:bookmarkStart w:id="13" w:name="_p1hnr6ese69y" w:colFirst="0" w:colLast="0"/>
-      <w:bookmarkEnd w:id="13"/>
-      <w:r>
-        <w:lastRenderedPageBreak/>
+      <w:bookmarkStart w:id="14" w:name="_p1hnr6ese69y" w:colFirst="0" w:colLast="0"/>
+      <w:bookmarkEnd w:id="14"/>
+      <w:r>
         <w:t xml:space="preserve">14.2 </w:t>
       </w:r>
       <w:r>
@@ -2127,12 +2880,47 @@
       </w:r>
     </w:p>
     <w:p>
+      <w:r>
+        <w:t xml:space="preserve">The first level is the easiest of them all. It starts with the player seeing a green bird flying away from the tiki man. Before it turns around the player must jump on the green bird and while in the air jump again off the blue bird to get over the first set of spikes. It is possible to jump over the spikes without the use of the </w:t>
+      </w:r>
+      <w:proofErr w:type="gramStart"/>
+      <w:r>
+        <w:t>birds</w:t>
+      </w:r>
+      <w:proofErr w:type="gramEnd"/>
+      <w:r>
+        <w:t xml:space="preserve"> but it is almost impossible.</w:t>
+      </w:r>
+      <w:r>
+        <w:t xml:space="preserve"> Passing that, to get through the last 2 spikes, the player has two options. The player must jump somewhat early with some distance to get over the spike without dying. Or the player can get close to the spikes jump without moving right at first, then at the adequate height move right to get over the spikes. After that it is straightforward to collect the pineapple.</w:t>
+      </w:r>
+    </w:p>
+    <w:p/>
+    <w:p>
+      <w:r>
+        <w:t>The second level is a little tougher than the first with more enemies. The first part involves jumping and getting under the bird or jumping to destroy the bird. After that, the player must get really close to the edge to make the jump over the spikes. After the player must jump over or on top of the bird. If the player jumps off the bird and the bird is too low, the player will make it over the gap. From there it is straight forward to get past the remaining 2 bird and collect the apple.</w:t>
+      </w:r>
+    </w:p>
+    <w:p/>
+    <w:p>
+      <w:r>
+        <w:t>The third level is the toughest of the 3 with a lot more enemies and more calculating jumps.</w:t>
+      </w:r>
+      <w:r>
+        <w:t xml:space="preserve"> There is a wide gap that is impossible to jump over by the tiki masked man’s jumping power alone. Luckily there are 3 green birds to help us get us across. Jumping early and from there managing the left and right movement in the air to jump off the other two bird is the key to success. From there, the player must jump off the blue bird to get over on top of the next platform. If the bird flying down, the player will fall to their death. The key is to jump on the bird </w:t>
+      </w:r>
+      <w:r>
+        <w:lastRenderedPageBreak/>
+        <w:t>just as it’s starting to make its way up from the bottom. From there the player has two choices. They can go for the more difficult route by jumping over the remaining 3 birds as they move left and right or go down into the easier route which just involves jumping over gaps of spikes. From there the player gets to the watermelon and the wins the game as the tiki masked man is stuffed and happy from delicious fruit he looted.</w:t>
+      </w:r>
+    </w:p>
+    <w:p>
       <w:pPr>
         <w:pStyle w:val="Heading2"/>
         <w:contextualSpacing w:val="0"/>
       </w:pPr>
-      <w:bookmarkStart w:id="14" w:name="_6j0c6x7fktyv" w:colFirst="0" w:colLast="0"/>
-      <w:bookmarkEnd w:id="14"/>
+      <w:bookmarkStart w:id="15" w:name="_6j0c6x7fktyv" w:colFirst="0" w:colLast="0"/>
+      <w:bookmarkEnd w:id="15"/>
       <w:r>
         <w:t xml:space="preserve">14.3 </w:t>
       </w:r>
@@ -2142,6 +2930,34 @@
       </w:r>
     </w:p>
     <w:p>
+      <w:r>
+        <w:t>For sounds and music there are 7 sounds. There is the button click sound which is used as an audio cue to the player that they successfully clicked a button. The background music is epic and at first</w:t>
+      </w:r>
+      <w:r>
+        <w:t>,</w:t>
+      </w:r>
+      <w:r>
+        <w:t xml:space="preserve"> I picked it because I thought it was funny and didn’t exactly fit the theme but it made the game </w:t>
+      </w:r>
+      <w:proofErr w:type="gramStart"/>
+      <w:r>
+        <w:t>enjoyable</w:t>
+      </w:r>
+      <w:proofErr w:type="gramEnd"/>
+      <w:r>
+        <w:t xml:space="preserve"> so I kept it. This music plays whenever the games start’s up, or the player starts playing the game. The game over music plays once all 5 lives are used up and the player was unable to beat all 3 levels. I was going for a nice sad sound and I think this music conveys it well. The game win music plays when the player successfully collects all 3 fruits and helps add to convey a feeling of success. The hit sound is to provide an audio cue to the player that the character has died from taking a hit. The jump </w:t>
+      </w:r>
+      <w:r>
+        <w:t xml:space="preserve">reminds me a bit of Mario’s jumping </w:t>
+      </w:r>
+      <w:r>
+        <w:t>and item collecting soun</w:t>
+      </w:r>
+      <w:r>
+        <w:t>d I think added to the satisfaction of collecting a fruit.</w:t>
+      </w:r>
+    </w:p>
+    <w:p>
       <w:pPr>
         <w:pStyle w:val="Heading1"/>
         <w:contextualSpacing w:val="0"/>
@@ -2155,23 +2971,36 @@
         <w:pStyle w:val="Heading2"/>
         <w:contextualSpacing w:val="0"/>
       </w:pPr>
-      <w:bookmarkStart w:id="15" w:name="_vihlggcy06ym" w:colFirst="0" w:colLast="0"/>
-      <w:bookmarkEnd w:id="15"/>
+      <w:bookmarkStart w:id="16" w:name="_vihlggcy06ym" w:colFirst="0" w:colLast="0"/>
+      <w:bookmarkStart w:id="17" w:name="_knfxnxc2p45m" w:colFirst="0" w:colLast="0"/>
+      <w:bookmarkStart w:id="18" w:name="_flfm37w7tqdg" w:colFirst="0" w:colLast="0"/>
+      <w:bookmarkEnd w:id="16"/>
+      <w:bookmarkEnd w:id="17"/>
+      <w:bookmarkEnd w:id="18"/>
       <w:r>
         <w:t xml:space="preserve">15.1 </w:t>
       </w:r>
       <w:r>
         <w:tab/>
-        <w:t>Environment</w:t>
-      </w:r>
-    </w:p>
+        <w:t>Environmen</w:t>
+      </w:r>
+      <w:bookmarkStart w:id="19" w:name="_2dr9oyq5d0aw" w:colFirst="0" w:colLast="0"/>
+      <w:bookmarkEnd w:id="19"/>
+      <w:r>
+        <w:t>t</w:t>
+      </w:r>
+    </w:p>
+    <w:p>
+      <w:r>
+        <w:t>N/A</w:t>
+      </w:r>
+    </w:p>
+    <w:p/>
     <w:p>
       <w:pPr>
         <w:pStyle w:val="Heading2"/>
         <w:contextualSpacing w:val="0"/>
       </w:pPr>
-      <w:bookmarkStart w:id="16" w:name="_2dr9oyq5d0aw" w:colFirst="0" w:colLast="0"/>
-      <w:bookmarkEnd w:id="16"/>
       <w:r>
         <w:t xml:space="preserve">15.2 </w:t>
       </w:r>
@@ -2181,12 +3010,15 @@
       </w:r>
     </w:p>
     <w:p>
+      <w:r>
+        <w:t>N/A</w:t>
+      </w:r>
+    </w:p>
+    <w:p>
       <w:pPr>
         <w:pStyle w:val="Heading2"/>
         <w:contextualSpacing w:val="0"/>
       </w:pPr>
-      <w:bookmarkStart w:id="17" w:name="_knfxnxc2p45m" w:colFirst="0" w:colLast="0"/>
-      <w:bookmarkEnd w:id="17"/>
       <w:r>
         <w:t xml:space="preserve">15.3 </w:t>
       </w:r>
@@ -2196,12 +3028,15 @@
       </w:r>
     </w:p>
     <w:p>
+      <w:r>
+        <w:t>N/A</w:t>
+      </w:r>
+    </w:p>
+    <w:p>
       <w:pPr>
         <w:pStyle w:val="Heading2"/>
         <w:contextualSpacing w:val="0"/>
       </w:pPr>
-      <w:bookmarkStart w:id="18" w:name="_flfm37w7tqdg" w:colFirst="0" w:colLast="0"/>
-      <w:bookmarkEnd w:id="18"/>
       <w:r>
         <w:t xml:space="preserve">15.4 </w:t>
       </w:r>
@@ -2211,6 +3046,11 @@
       </w:r>
     </w:p>
     <w:p>
+      <w:r>
+        <w:t>N/A</w:t>
+      </w:r>
+    </w:p>
+    <w:p>
       <w:pPr>
         <w:pStyle w:val="Heading2"/>
         <w:contextualSpacing w:val="0"/>
@@ -2224,14 +3064,26 @@
       </w:r>
     </w:p>
     <w:p>
+      <w:r>
+        <w:t>N/A</w:t>
+      </w:r>
+    </w:p>
+    <w:p/>
+    <w:p>
       <w:pPr>
         <w:pStyle w:val="Heading2"/>
         <w:contextualSpacing w:val="0"/>
       </w:pPr>
-      <w:bookmarkStart w:id="19" w:name="_1xe7rcbbq73z" w:colFirst="0" w:colLast="0"/>
-      <w:bookmarkEnd w:id="19"/>
-      <w:r>
+      <w:bookmarkStart w:id="20" w:name="_1xe7rcbbq73z" w:colFirst="0" w:colLast="0"/>
+      <w:bookmarkEnd w:id="20"/>
+      <w:r>
+        <w:lastRenderedPageBreak/>
         <w:t>15.6 Minimum Viable Product (MPV)</w:t>
+      </w:r>
+    </w:p>
+    <w:p>
+      <w:r>
+        <w:t>N/A</w:t>
       </w:r>
     </w:p>
     <w:p>
@@ -2239,10 +3091,15 @@
         <w:pStyle w:val="Heading1"/>
         <w:contextualSpacing w:val="0"/>
       </w:pPr>
-      <w:bookmarkStart w:id="20" w:name="_3pizi4kpv5u2" w:colFirst="0" w:colLast="0"/>
-      <w:bookmarkEnd w:id="20"/>
+      <w:bookmarkStart w:id="21" w:name="_3pizi4kpv5u2" w:colFirst="0" w:colLast="0"/>
+      <w:bookmarkEnd w:id="21"/>
       <w:r>
         <w:t>16 Wish List</w:t>
+      </w:r>
+    </w:p>
+    <w:p>
+      <w:r>
+        <w:t>N/A</w:t>
       </w:r>
     </w:p>
     <w:p>
@@ -2295,7 +3152,109 @@
           <w:szCs w:val="28"/>
         </w:rPr>
         <w:tab/>
-        <w:t>Possible sources:</w:t>
+        <w:t>Personal Images:</w:t>
+      </w:r>
+    </w:p>
+    <w:p>
+      <w:pPr>
+        <w:pStyle w:val="ListParagraph"/>
+        <w:numPr>
+          <w:ilvl w:val="0"/>
+          <w:numId w:val="3"/>
+        </w:numPr>
+        <w:ind w:left="1080"/>
+        <w:rPr>
+          <w:sz w:val="28"/>
+          <w:szCs w:val="28"/>
+        </w:rPr>
+      </w:pPr>
+      <w:r>
+        <w:rPr>
+          <w:sz w:val="28"/>
+          <w:szCs w:val="28"/>
+        </w:rPr>
+        <w:t xml:space="preserve">Heart Icon used for the </w:t>
+      </w:r>
+      <w:proofErr w:type="gramStart"/>
+      <w:r>
+        <w:rPr>
+          <w:sz w:val="28"/>
+          <w:szCs w:val="28"/>
+        </w:rPr>
+        <w:t>heads up</w:t>
+      </w:r>
+      <w:proofErr w:type="gramEnd"/>
+      <w:r>
+        <w:rPr>
+          <w:sz w:val="28"/>
+          <w:szCs w:val="28"/>
+        </w:rPr>
+        <w:t xml:space="preserve"> display</w:t>
+      </w:r>
+    </w:p>
+    <w:p>
+      <w:pPr>
+        <w:pStyle w:val="ListParagraph"/>
+        <w:numPr>
+          <w:ilvl w:val="0"/>
+          <w:numId w:val="3"/>
+        </w:numPr>
+        <w:ind w:left="1080"/>
+        <w:rPr>
+          <w:sz w:val="28"/>
+          <w:szCs w:val="28"/>
+        </w:rPr>
+      </w:pPr>
+      <w:r>
+        <w:rPr>
+          <w:sz w:val="28"/>
+          <w:szCs w:val="28"/>
+        </w:rPr>
+        <w:t>Loot the Fruits Logo</w:t>
+      </w:r>
+    </w:p>
+    <w:p>
+      <w:pPr>
+        <w:pStyle w:val="ListParagraph"/>
+        <w:numPr>
+          <w:ilvl w:val="0"/>
+          <w:numId w:val="3"/>
+        </w:numPr>
+        <w:ind w:left="1080"/>
+        <w:rPr>
+          <w:sz w:val="28"/>
+          <w:szCs w:val="28"/>
+        </w:rPr>
+      </w:pPr>
+      <w:r>
+        <w:rPr>
+          <w:sz w:val="28"/>
+          <w:szCs w:val="28"/>
+        </w:rPr>
+        <w:t>Main Menu background</w:t>
+      </w:r>
+    </w:p>
+    <w:p>
+      <w:pPr>
+        <w:ind w:left="720"/>
+        <w:rPr>
+          <w:sz w:val="28"/>
+          <w:szCs w:val="28"/>
+        </w:rPr>
+      </w:pPr>
+      <w:r>
+        <w:rPr>
+          <w:sz w:val="28"/>
+          <w:szCs w:val="28"/>
+        </w:rPr>
+        <w:t>Outside sources</w:t>
+      </w:r>
+      <w:r>
+        <w:rPr>
+          <w:sz w:val="28"/>
+          <w:szCs w:val="28"/>
+        </w:rPr>
+        <w:t>:</w:t>
       </w:r>
     </w:p>
     <w:p>
@@ -2310,16 +3269,133 @@
           <w:szCs w:val="28"/>
         </w:rPr>
       </w:pPr>
-      <w:hyperlink r:id="rId46" w:anchor="content" w:history="1">
+      <w:r>
+        <w:rPr>
+          <w:sz w:val="28"/>
+          <w:szCs w:val="28"/>
+        </w:rPr>
+        <w:t>Pixel Adventure 1 Sprite Pack</w:t>
+      </w:r>
+      <w:r>
+        <w:rPr>
+          <w:sz w:val="28"/>
+          <w:szCs w:val="28"/>
+        </w:rPr>
+        <w:t>(</w:t>
+      </w:r>
+      <w:hyperlink r:id="rId53" w:history="1">
         <w:r>
           <w:rPr>
             <w:rStyle w:val="Hyperlink"/>
             <w:sz w:val="28"/>
             <w:szCs w:val="28"/>
           </w:rPr>
-          <w:t>https://assetstore.unity.com/packages/2d/characters/pixel-adventure-1-155360#content</w:t>
+          <w:t>https://pixelfrog-store.itch.io/pixel-adventure-1</w:t>
         </w:r>
       </w:hyperlink>
+      <w:r>
+        <w:rPr>
+          <w:sz w:val="28"/>
+          <w:szCs w:val="28"/>
+        </w:rPr>
+        <w:t>):</w:t>
+      </w:r>
+    </w:p>
+    <w:p>
+      <w:pPr>
+        <w:pStyle w:val="ListParagraph"/>
+        <w:numPr>
+          <w:ilvl w:val="1"/>
+          <w:numId w:val="2"/>
+        </w:numPr>
+        <w:rPr>
+          <w:sz w:val="28"/>
+          <w:szCs w:val="28"/>
+        </w:rPr>
+      </w:pPr>
+      <w:r>
+        <w:rPr>
+          <w:sz w:val="28"/>
+          <w:szCs w:val="28"/>
+        </w:rPr>
+        <w:t xml:space="preserve">Main </w:t>
+      </w:r>
+      <w:proofErr w:type="gramStart"/>
+      <w:r>
+        <w:rPr>
+          <w:sz w:val="28"/>
+          <w:szCs w:val="28"/>
+        </w:rPr>
+        <w:t>character(</w:t>
+      </w:r>
+      <w:proofErr w:type="gramEnd"/>
+      <w:r>
+        <w:rPr>
+          <w:sz w:val="28"/>
+          <w:szCs w:val="28"/>
+        </w:rPr>
+        <w:t>Tiki mask man)</w:t>
+      </w:r>
+    </w:p>
+    <w:p>
+      <w:pPr>
+        <w:pStyle w:val="ListParagraph"/>
+        <w:numPr>
+          <w:ilvl w:val="1"/>
+          <w:numId w:val="2"/>
+        </w:numPr>
+        <w:rPr>
+          <w:sz w:val="28"/>
+          <w:szCs w:val="28"/>
+        </w:rPr>
+      </w:pPr>
+      <w:r>
+        <w:rPr>
+          <w:sz w:val="28"/>
+          <w:szCs w:val="28"/>
+        </w:rPr>
+        <w:t>Backgrounds</w:t>
+      </w:r>
+    </w:p>
+    <w:p>
+      <w:pPr>
+        <w:pStyle w:val="ListParagraph"/>
+        <w:numPr>
+          <w:ilvl w:val="1"/>
+          <w:numId w:val="2"/>
+        </w:numPr>
+        <w:rPr>
+          <w:sz w:val="28"/>
+          <w:szCs w:val="28"/>
+        </w:rPr>
+      </w:pPr>
+      <w:r>
+        <w:rPr>
+          <w:sz w:val="28"/>
+          <w:szCs w:val="28"/>
+        </w:rPr>
+        <w:t>Tiles to build levels</w:t>
+      </w:r>
+    </w:p>
+    <w:p>
+      <w:pPr>
+        <w:pStyle w:val="ListParagraph"/>
+        <w:numPr>
+          <w:ilvl w:val="1"/>
+          <w:numId w:val="2"/>
+        </w:numPr>
+        <w:rPr>
+          <w:sz w:val="28"/>
+          <w:szCs w:val="28"/>
+        </w:rPr>
+      </w:pPr>
+      <w:r>
+        <w:rPr>
+          <w:sz w:val="28"/>
+          <w:szCs w:val="28"/>
+        </w:rPr>
+        <w:t>Fruit items to be collected</w:t>
+      </w:r>
     </w:p>
     <w:p>
       <w:pPr>
@@ -2333,32 +3409,178 @@
           <w:szCs w:val="28"/>
         </w:rPr>
       </w:pPr>
-      <w:hyperlink r:id="rId47" w:history="1">
+      <w:r>
+        <w:rPr>
+          <w:sz w:val="28"/>
+          <w:szCs w:val="28"/>
+        </w:rPr>
+        <w:t xml:space="preserve">Pixel Adventure </w:t>
+      </w:r>
+      <w:r>
+        <w:rPr>
+          <w:sz w:val="28"/>
+          <w:szCs w:val="28"/>
+        </w:rPr>
+        <w:t>2</w:t>
+      </w:r>
+      <w:r>
+        <w:rPr>
+          <w:sz w:val="28"/>
+          <w:szCs w:val="28"/>
+        </w:rPr>
+        <w:t xml:space="preserve"> Sprite Pack</w:t>
+      </w:r>
+      <w:r>
+        <w:rPr>
+          <w:sz w:val="28"/>
+          <w:szCs w:val="28"/>
+        </w:rPr>
+        <w:t>(</w:t>
+      </w:r>
+      <w:r>
+        <w:rPr>
+          <w:sz w:val="28"/>
+          <w:szCs w:val="28"/>
+        </w:rPr>
+        <w:t>https://pixelfrog-store.itch.io/pixel-adventure-2</w:t>
+      </w:r>
+      <w:r>
+        <w:rPr>
+          <w:sz w:val="28"/>
+          <w:szCs w:val="28"/>
+        </w:rPr>
+        <w:t>):</w:t>
+      </w:r>
+    </w:p>
+    <w:p>
+      <w:pPr>
+        <w:pStyle w:val="ListParagraph"/>
+        <w:numPr>
+          <w:ilvl w:val="1"/>
+          <w:numId w:val="2"/>
+        </w:numPr>
+        <w:rPr>
+          <w:sz w:val="28"/>
+          <w:szCs w:val="28"/>
+        </w:rPr>
+      </w:pPr>
+      <w:r>
+        <w:rPr>
+          <w:sz w:val="28"/>
+          <w:szCs w:val="28"/>
+        </w:rPr>
+        <w:t>Bird enemy</w:t>
+      </w:r>
+    </w:p>
+    <w:p>
+      <w:pPr>
+        <w:pStyle w:val="ListParagraph"/>
+        <w:numPr>
+          <w:ilvl w:val="1"/>
+          <w:numId w:val="2"/>
+        </w:numPr>
+        <w:rPr>
+          <w:sz w:val="28"/>
+          <w:szCs w:val="28"/>
+        </w:rPr>
+      </w:pPr>
+      <w:r>
+        <w:rPr>
+          <w:sz w:val="28"/>
+          <w:szCs w:val="28"/>
+        </w:rPr>
+        <w:t>Spikes</w:t>
+      </w:r>
+    </w:p>
+    <w:p>
+      <w:pPr>
+        <w:rPr>
+          <w:sz w:val="28"/>
+          <w:szCs w:val="28"/>
+        </w:rPr>
+      </w:pPr>
+      <w:r>
+        <w:rPr>
+          <w:sz w:val="28"/>
+          <w:szCs w:val="28"/>
+        </w:rPr>
+        <w:t>Sounds:</w:t>
+      </w:r>
+    </w:p>
+    <w:p>
+      <w:pPr>
+        <w:ind w:left="720"/>
+        <w:rPr>
+          <w:sz w:val="28"/>
+          <w:szCs w:val="28"/>
+        </w:rPr>
+      </w:pPr>
+      <w:r>
+        <w:rPr>
+          <w:sz w:val="28"/>
+          <w:szCs w:val="28"/>
+        </w:rPr>
+        <w:t>Outside sources:</w:t>
+      </w:r>
+    </w:p>
+    <w:p>
+      <w:pPr>
+        <w:pStyle w:val="ListParagraph"/>
+        <w:numPr>
+          <w:ilvl w:val="0"/>
+          <w:numId w:val="2"/>
+        </w:numPr>
+        <w:ind w:left="1800"/>
+        <w:rPr>
+          <w:sz w:val="28"/>
+          <w:szCs w:val="28"/>
+        </w:rPr>
+      </w:pPr>
+      <w:r>
+        <w:rPr>
+          <w:sz w:val="28"/>
+          <w:szCs w:val="28"/>
+        </w:rPr>
+        <w:t>background music: https://opengameart.org/content/battle-theme-a</w:t>
+      </w:r>
+    </w:p>
+    <w:p>
+      <w:pPr>
+        <w:pStyle w:val="ListParagraph"/>
+        <w:numPr>
+          <w:ilvl w:val="0"/>
+          <w:numId w:val="2"/>
+        </w:numPr>
+        <w:ind w:left="1800"/>
+        <w:rPr>
+          <w:sz w:val="28"/>
+          <w:szCs w:val="28"/>
+        </w:rPr>
+      </w:pPr>
+      <w:r>
+        <w:rPr>
+          <w:sz w:val="28"/>
+          <w:szCs w:val="28"/>
+        </w:rPr>
+        <w:t>button click sound:</w:t>
+      </w:r>
+      <w:r>
+        <w:rPr>
+          <w:sz w:val="28"/>
+          <w:szCs w:val="28"/>
+        </w:rPr>
+        <w:t xml:space="preserve"> </w:t>
+      </w:r>
+      <w:hyperlink r:id="rId54" w:history="1">
         <w:r>
           <w:rPr>
             <w:rStyle w:val="Hyperlink"/>
             <w:sz w:val="28"/>
             <w:szCs w:val="28"/>
           </w:rPr>
-          <w:t>https://assetstore.unity.com/packages/2d/characters/pixel-adventure-2-155418</w:t>
+          <w:t>https://opengameart.org/content/click</w:t>
         </w:r>
       </w:hyperlink>
-    </w:p>
-    <w:p>
-      <w:pPr>
-        <w:ind w:left="720"/>
-        <w:rPr>
-          <w:sz w:val="28"/>
-          <w:szCs w:val="28"/>
-        </w:rPr>
-      </w:pPr>
-      <w:r>
-        <w:rPr>
-          <w:sz w:val="28"/>
-          <w:szCs w:val="28"/>
-        </w:rPr>
-        <w:t>What I plan to create:</w:t>
-      </w:r>
     </w:p>
     <w:p>
       <w:pPr>
@@ -2367,18 +3589,36 @@
           <w:ilvl w:val="0"/>
           <w:numId w:val="2"/>
         </w:numPr>
-        <w:rPr>
-          <w:sz w:val="28"/>
-          <w:szCs w:val="28"/>
-        </w:rPr>
-      </w:pPr>
-      <w:r>
-        <w:rPr>
-          <w:sz w:val="28"/>
-          <w:szCs w:val="28"/>
-        </w:rPr>
-        <w:t>Backgrounds for menus</w:t>
-      </w:r>
+        <w:ind w:left="1800"/>
+        <w:rPr>
+          <w:sz w:val="28"/>
+          <w:szCs w:val="28"/>
+        </w:rPr>
+      </w:pPr>
+      <w:r>
+        <w:rPr>
+          <w:sz w:val="28"/>
+          <w:szCs w:val="28"/>
+        </w:rPr>
+        <w:t>game over music:</w:t>
+      </w:r>
+      <w:r>
+        <w:rPr>
+          <w:sz w:val="28"/>
+          <w:szCs w:val="28"/>
+        </w:rPr>
+        <w:t xml:space="preserve"> </w:t>
+      </w:r>
+      <w:hyperlink r:id="rId55" w:history="1">
+        <w:r>
+          <w:rPr>
+            <w:rStyle w:val="Hyperlink"/>
+            <w:sz w:val="28"/>
+            <w:szCs w:val="28"/>
+          </w:rPr>
+          <w:t>https://opengameart.org/content/game-over-theme</w:t>
+        </w:r>
+      </w:hyperlink>
     </w:p>
     <w:p>
       <w:pPr>
@@ -2387,17 +3627,32 @@
           <w:ilvl w:val="0"/>
           <w:numId w:val="2"/>
         </w:numPr>
-        <w:rPr>
-          <w:sz w:val="28"/>
-          <w:szCs w:val="28"/>
-        </w:rPr>
-      </w:pPr>
-      <w:r>
-        <w:rPr>
-          <w:sz w:val="28"/>
-          <w:szCs w:val="28"/>
-        </w:rPr>
-        <w:t>Button for menu options</w:t>
+        <w:ind w:left="1800"/>
+        <w:rPr>
+          <w:sz w:val="28"/>
+          <w:szCs w:val="28"/>
+        </w:rPr>
+      </w:pPr>
+      <w:r>
+        <w:rPr>
+          <w:sz w:val="28"/>
+          <w:szCs w:val="28"/>
+        </w:rPr>
+        <w:t>game win music:</w:t>
+      </w:r>
+      <w:r>
+        <w:rPr>
+          <w:sz w:val="28"/>
+          <w:szCs w:val="28"/>
+        </w:rPr>
+        <w:t xml:space="preserve"> </w:t>
+      </w:r>
+      <w:r>
+        <w:rPr>
+          <w:sz w:val="28"/>
+          <w:szCs w:val="28"/>
+        </w:rPr>
+        <w:t>https://opengameart.org/content/win-music-3</w:t>
       </w:r>
     </w:p>
     <w:p>
@@ -2407,33 +3662,32 @@
           <w:ilvl w:val="0"/>
           <w:numId w:val="2"/>
         </w:numPr>
-        <w:rPr>
-          <w:sz w:val="28"/>
-          <w:szCs w:val="28"/>
-        </w:rPr>
-      </w:pPr>
-      <w:r>
-        <w:rPr>
-          <w:sz w:val="28"/>
-          <w:szCs w:val="28"/>
-        </w:rPr>
-        <w:t>Items</w:t>
-      </w:r>
-    </w:p>
-    <w:p>
-      <w:pPr>
-        <w:ind w:left="720"/>
-        <w:rPr>
-          <w:sz w:val="28"/>
-          <w:szCs w:val="28"/>
-        </w:rPr>
-      </w:pPr>
-      <w:r>
-        <w:rPr>
-          <w:sz w:val="28"/>
-          <w:szCs w:val="28"/>
-        </w:rPr>
-        <w:t>What I have made so far:</w:t>
+        <w:ind w:left="1800"/>
+        <w:rPr>
+          <w:sz w:val="28"/>
+          <w:szCs w:val="28"/>
+        </w:rPr>
+      </w:pPr>
+      <w:r>
+        <w:rPr>
+          <w:sz w:val="28"/>
+          <w:szCs w:val="28"/>
+        </w:rPr>
+        <w:t>item collect sound:</w:t>
+      </w:r>
+      <w:r>
+        <w:rPr>
+          <w:sz w:val="28"/>
+          <w:szCs w:val="28"/>
+        </w:rPr>
+        <w:t xml:space="preserve"> </w:t>
+      </w:r>
+      <w:r>
+        <w:rPr>
+          <w:sz w:val="28"/>
+          <w:szCs w:val="28"/>
+        </w:rPr>
+        <w:t>https://opengameart.org/content/plingy-coin</w:t>
       </w:r>
     </w:p>
     <w:p>
@@ -2443,21 +3697,7 @@
           <w:ilvl w:val="0"/>
           <w:numId w:val="2"/>
         </w:numPr>
-        <w:rPr>
-          <w:sz w:val="28"/>
-          <w:szCs w:val="28"/>
-        </w:rPr>
-      </w:pPr>
-      <w:r>
-        <w:rPr>
-          <w:sz w:val="28"/>
-          <w:szCs w:val="28"/>
-        </w:rPr>
-        <w:t>Game Logo</w:t>
-      </w:r>
-    </w:p>
-    <w:p>
-      <w:pPr>
+        <w:ind w:left="1800"/>
         <w:rPr>
           <w:sz w:val="28"/>
           <w:szCs w:val="28"/>
@@ -2469,23 +3709,7 @@
           <w:szCs w:val="28"/>
         </w:rPr>
         <w:lastRenderedPageBreak/>
-        <w:t>Sounds:</w:t>
-      </w:r>
-    </w:p>
-    <w:p>
-      <w:pPr>
-        <w:rPr>
-          <w:sz w:val="28"/>
-          <w:szCs w:val="28"/>
-        </w:rPr>
-      </w:pPr>
-      <w:r>
-        <w:rPr>
-          <w:sz w:val="28"/>
-          <w:szCs w:val="28"/>
-        </w:rPr>
-        <w:tab/>
-        <w:t>Possible sources:</w:t>
+        <w:t>hit sound: https://freesound.org/people/timgormly/sounds/170148/</w:t>
       </w:r>
     </w:p>
     <w:p>
@@ -2495,15 +3719,74 @@
           <w:ilvl w:val="0"/>
           <w:numId w:val="2"/>
         </w:numPr>
-      </w:pPr>
-      <w:hyperlink r:id="rId48" w:history="1">
+        <w:ind w:left="1800"/>
+        <w:rPr>
+          <w:sz w:val="28"/>
+          <w:szCs w:val="28"/>
+        </w:rPr>
+      </w:pPr>
+      <w:r>
+        <w:rPr>
+          <w:sz w:val="28"/>
+          <w:szCs w:val="28"/>
+        </w:rPr>
+        <w:t xml:space="preserve">jump sound: </w:t>
+      </w:r>
+      <w:hyperlink r:id="rId56" w:history="1">
         <w:r>
           <w:rPr>
             <w:rStyle w:val="Hyperlink"/>
+            <w:sz w:val="28"/>
+            <w:szCs w:val="28"/>
           </w:rPr>
-          <w:t>https://assetstore.unity.com/packages/audio/sound-fx/free-casual-game-sfx-pack-54116</w:t>
+          <w:t>https://opengameart.org/content/platformer-jumping-sounds/Scripts</w:t>
         </w:r>
       </w:hyperlink>
+      <w:r>
+        <w:rPr>
+          <w:sz w:val="28"/>
+          <w:szCs w:val="28"/>
+        </w:rPr>
+        <w:t>:</w:t>
+      </w:r>
+      <w:r>
+        <w:rPr>
+          <w:sz w:val="28"/>
+          <w:szCs w:val="28"/>
+        </w:rPr>
+        <w:t xml:space="preserve"> </w:t>
+      </w:r>
+    </w:p>
+    <w:p>
+      <w:pPr>
+        <w:rPr>
+          <w:sz w:val="28"/>
+          <w:szCs w:val="28"/>
+        </w:rPr>
+      </w:pPr>
+      <w:r>
+        <w:rPr>
+          <w:sz w:val="28"/>
+          <w:szCs w:val="28"/>
+        </w:rPr>
+        <w:t>Scripts:</w:t>
+      </w:r>
+    </w:p>
+    <w:p>
+      <w:pPr>
+        <w:ind w:left="720"/>
+        <w:rPr>
+          <w:sz w:val="28"/>
+          <w:szCs w:val="28"/>
+        </w:rPr>
+      </w:pPr>
+      <w:r>
+        <w:rPr>
+          <w:sz w:val="28"/>
+          <w:szCs w:val="28"/>
+        </w:rPr>
+        <w:t>Outside sources:</w:t>
+      </w:r>
     </w:p>
     <w:p>
       <w:pPr>
@@ -2512,65 +3795,30 @@
           <w:ilvl w:val="0"/>
           <w:numId w:val="2"/>
         </w:numPr>
-      </w:pPr>
-      <w:hyperlink r:id="rId49" w:history="1">
-        <w:r>
-          <w:rPr>
-            <w:rStyle w:val="Hyperlink"/>
-          </w:rPr>
-          <w:t>https://assetstore.unity.com/packages/audio/music/orchestral/free-game-music-collection-177094</w:t>
-        </w:r>
-      </w:hyperlink>
-    </w:p>
-    <w:p>
-      <w:r>
-        <w:t>Scripts:</w:t>
-      </w:r>
-    </w:p>
-    <w:p>
-      <w:r>
-        <w:tab/>
-      </w:r>
-      <w:r>
-        <w:t xml:space="preserve">Used </w:t>
-      </w:r>
-      <w:r>
-        <w:t>s</w:t>
-      </w:r>
-      <w:r>
-        <w:t xml:space="preserve">ome </w:t>
-      </w:r>
-      <w:r>
-        <w:t>p</w:t>
-      </w:r>
-      <w:bookmarkStart w:id="21" w:name="_GoBack"/>
-      <w:bookmarkEnd w:id="21"/>
-      <w:r>
-        <w:t xml:space="preserve">arts for the </w:t>
-      </w:r>
-      <w:r>
-        <w:t>Character 2D Controller</w:t>
-      </w:r>
-    </w:p>
-    <w:p>
-      <w:pPr>
-        <w:pStyle w:val="ListParagraph"/>
-        <w:numPr>
-          <w:ilvl w:val="0"/>
-          <w:numId w:val="2"/>
-        </w:numPr>
-      </w:pPr>
-      <w:r>
-        <w:rPr>
-          <w:sz w:val="24"/>
-          <w:szCs w:val="24"/>
-        </w:rPr>
-        <w:t>https://www.youtube.com/watch?v=44djqUTg2Sg&amp;t=313s</w:t>
-      </w:r>
-      <w:r>
-        <w:rPr>
-          <w:sz w:val="24"/>
-          <w:szCs w:val="24"/>
+        <w:ind w:left="1800"/>
+        <w:rPr>
+          <w:sz w:val="28"/>
+          <w:szCs w:val="28"/>
+        </w:rPr>
+      </w:pPr>
+      <w:r>
+        <w:rPr>
+          <w:sz w:val="28"/>
+          <w:szCs w:val="28"/>
+        </w:rPr>
+        <w:t xml:space="preserve">character movement: </w:t>
+      </w:r>
+      <w:r>
+        <w:rPr>
+          <w:sz w:val="28"/>
+          <w:szCs w:val="28"/>
+        </w:rPr>
+        <w:t xml:space="preserve">https://www.youtube.com/watch?v=44djqUTg2Sg&amp;t=313s </w:t>
+      </w:r>
+      <w:r>
+        <w:rPr>
+          <w:sz w:val="28"/>
+          <w:szCs w:val="28"/>
         </w:rPr>
         <w:t>(“Game Dev Basics: Let's make a 2D player controller in C# and Unity!”)</w:t>
       </w:r>
@@ -2588,6 +3836,119 @@
 <file path=word/numbering.xml><?xml version="1.0" encoding="utf-8"?>
 <w:numbering xmlns:wpc="http://schemas.microsoft.com/office/word/2010/wordprocessingCanvas" xmlns:cx="http://schemas.microsoft.com/office/drawing/2014/chartex" xmlns:cx1="http://schemas.microsoft.com/office/drawing/2015/9/8/chartex" xmlns:cx2="http://schemas.microsoft.com/office/drawing/2015/10/21/chartex" xmlns:cx3="http://schemas.microsoft.com/office/drawing/2016/5/9/chartex" xmlns:cx4="http://schemas.microsoft.com/office/drawing/2016/5/10/chartex" xmlns:cx5="http://schemas.microsoft.com/office/drawing/2016/5/11/chartex" xmlns:cx6="http://schemas.microsoft.com/office/drawing/2016/5/12/chartex" xmlns:cx7="http://schemas.microsoft.com/office/drawing/2016/5/13/chartex" xmlns:cx8="http://schemas.microsoft.com/office/drawing/2016/5/14/chartex" xmlns:mc="http://schemas.openxmlformats.org/markup-compatibility/2006" xmlns:aink="http://schemas.microsoft.com/office/drawing/2016/ink" xmlns:am3d="http://schemas.microsoft.com/office/drawing/2017/model3d" xmlns:o="urn:schemas-microsoft-com:office:office" xmlns:r="http://schemas.openxmlformats.org/officeDocument/2006/relationships" xmlns:m="http://schemas.openxmlformats.org/officeDocument/2006/math" xmlns:v="urn:schemas-microsoft-com:vml" xmlns:wp14="http://schemas.microsoft.com/office/word/2010/wordprocessingDrawing" xmlns:wp="http://schemas.openxmlformats.org/drawingml/2006/wordprocessingDrawing" xmlns:w10="urn:schemas-microsoft-com:office:word" xmlns:w="http://schemas.openxmlformats.org/wordprocessingml/2006/main" xmlns:w14="http://schemas.microsoft.com/office/word/2010/wordml" xmlns:w15="http://schemas.microsoft.com/office/word/2012/wordml" xmlns:w16cid="http://schemas.microsoft.com/office/word/2016/wordml/cid" xmlns:w16se="http://schemas.microsoft.com/office/word/2015/wordml/symex" xmlns:wpg="http://schemas.microsoft.com/office/word/2010/wordprocessingGroup" xmlns:wpi="http://schemas.microsoft.com/office/word/2010/wordprocessingInk" xmlns:wne="http://schemas.microsoft.com/office/word/2006/wordml" xmlns:wps="http://schemas.microsoft.com/office/word/2010/wordprocessingShape" mc:Ignorable="w14 w15 w16se w16cid wp14">
   <w:abstractNum w:abstractNumId="0" w15:restartNumberingAfterBreak="0">
+    <w:nsid w:val="0F985DBC"/>
+    <w:multiLevelType w:val="hybridMultilevel"/>
+    <w:tmpl w:val="893E9D56"/>
+    <w:lvl w:ilvl="0" w:tplc="D7EC0F18">
+      <w:start w:val="3"/>
+      <w:numFmt w:val="bullet"/>
+      <w:lvlText w:val="-"/>
+      <w:lvlJc w:val="left"/>
+      <w:pPr>
+        <w:ind w:left="720" w:hanging="360"/>
+      </w:pPr>
+      <w:rPr>
+        <w:rFonts w:ascii="Arial" w:eastAsia="Arial" w:hAnsi="Arial" w:cs="Arial" w:hint="default"/>
+      </w:rPr>
+    </w:lvl>
+    <w:lvl w:ilvl="1" w:tplc="04090003" w:tentative="1">
+      <w:start w:val="1"/>
+      <w:numFmt w:val="bullet"/>
+      <w:lvlText w:val="o"/>
+      <w:lvlJc w:val="left"/>
+      <w:pPr>
+        <w:ind w:left="1440" w:hanging="360"/>
+      </w:pPr>
+      <w:rPr>
+        <w:rFonts w:ascii="Courier New" w:hAnsi="Courier New" w:cs="Courier New" w:hint="default"/>
+      </w:rPr>
+    </w:lvl>
+    <w:lvl w:ilvl="2" w:tplc="04090005" w:tentative="1">
+      <w:start w:val="1"/>
+      <w:numFmt w:val="bullet"/>
+      <w:lvlText w:val=""/>
+      <w:lvlJc w:val="left"/>
+      <w:pPr>
+        <w:ind w:left="2160" w:hanging="360"/>
+      </w:pPr>
+      <w:rPr>
+        <w:rFonts w:ascii="Wingdings" w:hAnsi="Wingdings" w:hint="default"/>
+      </w:rPr>
+    </w:lvl>
+    <w:lvl w:ilvl="3" w:tplc="04090001" w:tentative="1">
+      <w:start w:val="1"/>
+      <w:numFmt w:val="bullet"/>
+      <w:lvlText w:val=""/>
+      <w:lvlJc w:val="left"/>
+      <w:pPr>
+        <w:ind w:left="2880" w:hanging="360"/>
+      </w:pPr>
+      <w:rPr>
+        <w:rFonts w:ascii="Symbol" w:hAnsi="Symbol" w:hint="default"/>
+      </w:rPr>
+    </w:lvl>
+    <w:lvl w:ilvl="4" w:tplc="04090003" w:tentative="1">
+      <w:start w:val="1"/>
+      <w:numFmt w:val="bullet"/>
+      <w:lvlText w:val="o"/>
+      <w:lvlJc w:val="left"/>
+      <w:pPr>
+        <w:ind w:left="3600" w:hanging="360"/>
+      </w:pPr>
+      <w:rPr>
+        <w:rFonts w:ascii="Courier New" w:hAnsi="Courier New" w:cs="Courier New" w:hint="default"/>
+      </w:rPr>
+    </w:lvl>
+    <w:lvl w:ilvl="5" w:tplc="04090005" w:tentative="1">
+      <w:start w:val="1"/>
+      <w:numFmt w:val="bullet"/>
+      <w:lvlText w:val=""/>
+      <w:lvlJc w:val="left"/>
+      <w:pPr>
+        <w:ind w:left="4320" w:hanging="360"/>
+      </w:pPr>
+      <w:rPr>
+        <w:rFonts w:ascii="Wingdings" w:hAnsi="Wingdings" w:hint="default"/>
+      </w:rPr>
+    </w:lvl>
+    <w:lvl w:ilvl="6" w:tplc="04090001" w:tentative="1">
+      <w:start w:val="1"/>
+      <w:numFmt w:val="bullet"/>
+      <w:lvlText w:val=""/>
+      <w:lvlJc w:val="left"/>
+      <w:pPr>
+        <w:ind w:left="5040" w:hanging="360"/>
+      </w:pPr>
+      <w:rPr>
+        <w:rFonts w:ascii="Symbol" w:hAnsi="Symbol" w:hint="default"/>
+      </w:rPr>
+    </w:lvl>
+    <w:lvl w:ilvl="7" w:tplc="04090003" w:tentative="1">
+      <w:start w:val="1"/>
+      <w:numFmt w:val="bullet"/>
+      <w:lvlText w:val="o"/>
+      <w:lvlJc w:val="left"/>
+      <w:pPr>
+        <w:ind w:left="5760" w:hanging="360"/>
+      </w:pPr>
+      <w:rPr>
+        <w:rFonts w:ascii="Courier New" w:hAnsi="Courier New" w:cs="Courier New" w:hint="default"/>
+      </w:rPr>
+    </w:lvl>
+    <w:lvl w:ilvl="8" w:tplc="04090005" w:tentative="1">
+      <w:start w:val="1"/>
+      <w:numFmt w:val="bullet"/>
+      <w:lvlText w:val=""/>
+      <w:lvlJc w:val="left"/>
+      <w:pPr>
+        <w:ind w:left="6480" w:hanging="360"/>
+      </w:pPr>
+      <w:rPr>
+        <w:rFonts w:ascii="Wingdings" w:hAnsi="Wingdings" w:hint="default"/>
+      </w:rPr>
+    </w:lvl>
+  </w:abstractNum>
+  <w:abstractNum w:abstractNumId="1" w15:restartNumberingAfterBreak="0">
     <w:nsid w:val="478B676F"/>
     <w:multiLevelType w:val="hybridMultilevel"/>
     <w:tmpl w:val="B9AE01E4"/>
@@ -2700,7 +4061,7 @@
       </w:rPr>
     </w:lvl>
   </w:abstractNum>
-  <w:abstractNum w:abstractNumId="1" w15:restartNumberingAfterBreak="0">
+  <w:abstractNum w:abstractNumId="2" w15:restartNumberingAfterBreak="0">
     <w:nsid w:val="55DE7A3B"/>
     <w:multiLevelType w:val="hybridMultilevel"/>
     <w:tmpl w:val="8412116C"/>
@@ -2716,7 +4077,7 @@
         <w:rFonts w:ascii="Arial" w:eastAsia="Arial" w:hAnsi="Arial" w:cs="Arial" w:hint="default"/>
       </w:rPr>
     </w:lvl>
-    <w:lvl w:ilvl="1" w:tplc="04090003" w:tentative="1">
+    <w:lvl w:ilvl="1" w:tplc="04090003">
       <w:start w:val="1"/>
       <w:numFmt w:val="bullet"/>
       <w:lvlText w:val="o"/>
@@ -2813,7 +4174,7 @@
       </w:rPr>
     </w:lvl>
   </w:abstractNum>
-  <w:abstractNum w:abstractNumId="2" w15:restartNumberingAfterBreak="0">
+  <w:abstractNum w:abstractNumId="3" w15:restartNumberingAfterBreak="0">
     <w:nsid w:val="60C35825"/>
     <w:multiLevelType w:val="hybridMultilevel"/>
     <w:tmpl w:val="1EAE73C0"/>
@@ -2829,7 +4190,7 @@
         <w:rFonts w:ascii="Arial" w:eastAsia="Arial" w:hAnsi="Arial" w:cs="Arial" w:hint="default"/>
       </w:rPr>
     </w:lvl>
-    <w:lvl w:ilvl="1" w:tplc="04090003" w:tentative="1">
+    <w:lvl w:ilvl="1" w:tplc="04090003">
       <w:start w:val="1"/>
       <w:numFmt w:val="bullet"/>
       <w:lvlText w:val="o"/>
@@ -2927,13 +4288,16 @@
     </w:lvl>
   </w:abstractNum>
   <w:num w:numId="1">
-    <w:abstractNumId w:val="0"/>
+    <w:abstractNumId w:val="1"/>
   </w:num>
   <w:num w:numId="2">
-    <w:abstractNumId w:val="1"/>
+    <w:abstractNumId w:val="2"/>
   </w:num>
   <w:num w:numId="3">
-    <w:abstractNumId w:val="2"/>
+    <w:abstractNumId w:val="3"/>
+  </w:num>
+  <w:num w:numId="4">
+    <w:abstractNumId w:val="0"/>
   </w:num>
 </w:numbering>
 </file>

</xml_diff>